<commit_message>
UT_2 practice (exercise from 1 to 8)
</commit_message>
<xml_diff>
--- a/DEW/Ejercicios/Tema 1/Tarea_DWEC01_JoseJuan_HerreraPerez/HerreraPerez_JoseJuan_DWEC01_Tarea.docx
+++ b/DEW/Ejercicios/Tema 1/Tarea_DWEC01_JoseJuan_HerreraPerez/HerreraPerez_JoseJuan_DWEC01_Tarea.docx
@@ -20,6 +20,7 @@
           <w:r>
             <w:rPr>
               <w:noProof/>
+              <w:lang w:eastAsia="es-ES"/>
             </w:rPr>
             <mc:AlternateContent>
               <mc:Choice Requires="wpg">
@@ -139,13 +140,14 @@
                                     <w:alias w:val="Año"/>
                                     <w:id w:val="1012341074"/>
                                     <w:dataBinding w:prefixMappings="xmlns:ns0='http://schemas.microsoft.com/office/2006/coverPageProps'" w:xpath="/ns0:CoverPageProperties[1]/ns0:PublishDate[1]" w:storeItemID="{55AF091B-3C7A-41E3-B477-F2FDAA23CFDA}"/>
-                                    <w:date w:fullDate="2023-10-08T00:00:00Z">
+                                    <w:date w:fullDate="2023-10-10T00:00:00Z">
                                       <w:dateFormat w:val="yyyy"/>
                                       <w:lid w:val="es-ES"/>
                                       <w:storeMappedDataAs w:val="dateTime"/>
                                       <w:calendar w:val="gregorian"/>
                                     </w:date>
                                   </w:sdtPr>
+                                  <w:sdtEndPr/>
                                   <w:sdtContent>
                                     <w:p>
                                       <w:pPr>
@@ -230,6 +232,7 @@
                                     <w:dataBinding w:prefixMappings="xmlns:ns0='http://schemas.openxmlformats.org/package/2006/metadata/core-properties' xmlns:ns1='http://purl.org/dc/elements/1.1/'" w:xpath="/ns0:coreProperties[1]/ns1:creator[1]" w:storeItemID="{6C3C8BC8-F283-45AE-878A-BAB7291924A1}"/>
                                     <w:text/>
                                   </w:sdtPr>
+                                  <w:sdtEndPr/>
                                   <w:sdtContent>
                                     <w:p>
                                       <w:pPr>
@@ -258,6 +261,7 @@
                                     <w:dataBinding w:prefixMappings="xmlns:ns0='http://schemas.openxmlformats.org/officeDocument/2006/extended-properties'" w:xpath="/ns0:Properties[1]/ns0:Company[1]" w:storeItemID="{6668398D-A668-4E3E-A5EB-62B293D839F1}"/>
                                     <w:text/>
                                   </w:sdtPr>
+                                  <w:sdtEndPr/>
                                   <w:sdtContent>
                                     <w:p>
                                       <w:pPr>
@@ -284,13 +288,14 @@
                                     <w:alias w:val="Fecha"/>
                                     <w:id w:val="1724480474"/>
                                     <w:dataBinding w:prefixMappings="xmlns:ns0='http://schemas.microsoft.com/office/2006/coverPageProps'" w:xpath="/ns0:CoverPageProperties[1]/ns0:PublishDate[1]" w:storeItemID="{55AF091B-3C7A-41E3-B477-F2FDAA23CFDA}"/>
-                                    <w:date w:fullDate="2023-10-08T00:00:00Z">
+                                    <w:date w:fullDate="2023-10-10T00:00:00Z">
                                       <w:dateFormat w:val="d-M-yyyy"/>
                                       <w:lid w:val="es-ES"/>
                                       <w:storeMappedDataAs w:val="dateTime"/>
                                       <w:calendar w:val="gregorian"/>
                                     </w:date>
                                   </w:sdtPr>
+                                  <w:sdtEndPr/>
                                   <w:sdtContent>
                                     <w:p>
                                       <w:pPr>
@@ -304,7 +309,13 @@
                                         <w:rPr>
                                           <w:color w:val="FFFFFF" w:themeColor="background1"/>
                                         </w:rPr>
-                                        <w:t>8-10-2023</w:t>
+                                        <w:t>10</w:t>
+                                      </w:r>
+                                      <w:r>
+                                        <w:rPr>
+                                          <w:color w:val="FFFFFF" w:themeColor="background1"/>
+                                        </w:rPr>
+                                        <w:t>-10-2023</w:t>
                                       </w:r>
                                     </w:p>
                                   </w:sdtContent>
@@ -346,13 +357,14 @@
                               <w:alias w:val="Año"/>
                               <w:id w:val="1012341074"/>
                               <w:dataBinding w:prefixMappings="xmlns:ns0='http://schemas.microsoft.com/office/2006/coverPageProps'" w:xpath="/ns0:CoverPageProperties[1]/ns0:PublishDate[1]" w:storeItemID="{55AF091B-3C7A-41E3-B477-F2FDAA23CFDA}"/>
-                              <w:date w:fullDate="2023-10-08T00:00:00Z">
+                              <w:date w:fullDate="2023-10-10T00:00:00Z">
                                 <w:dateFormat w:val="yyyy"/>
                                 <w:lid w:val="es-ES"/>
                                 <w:storeMappedDataAs w:val="dateTime"/>
                                 <w:calendar w:val="gregorian"/>
                               </w:date>
                             </w:sdtPr>
+                            <w:sdtEndPr/>
                             <w:sdtContent>
                               <w:p>
                                 <w:pPr>
@@ -392,6 +404,7 @@
                               <w:dataBinding w:prefixMappings="xmlns:ns0='http://schemas.openxmlformats.org/package/2006/metadata/core-properties' xmlns:ns1='http://purl.org/dc/elements/1.1/'" w:xpath="/ns0:coreProperties[1]/ns1:creator[1]" w:storeItemID="{6C3C8BC8-F283-45AE-878A-BAB7291924A1}"/>
                               <w:text/>
                             </w:sdtPr>
+                            <w:sdtEndPr/>
                             <w:sdtContent>
                               <w:p>
                                 <w:pPr>
@@ -420,6 +433,7 @@
                               <w:dataBinding w:prefixMappings="xmlns:ns0='http://schemas.openxmlformats.org/officeDocument/2006/extended-properties'" w:xpath="/ns0:Properties[1]/ns0:Company[1]" w:storeItemID="{6668398D-A668-4E3E-A5EB-62B293D839F1}"/>
                               <w:text/>
                             </w:sdtPr>
+                            <w:sdtEndPr/>
                             <w:sdtContent>
                               <w:p>
                                 <w:pPr>
@@ -446,13 +460,14 @@
                               <w:alias w:val="Fecha"/>
                               <w:id w:val="1724480474"/>
                               <w:dataBinding w:prefixMappings="xmlns:ns0='http://schemas.microsoft.com/office/2006/coverPageProps'" w:xpath="/ns0:CoverPageProperties[1]/ns0:PublishDate[1]" w:storeItemID="{55AF091B-3C7A-41E3-B477-F2FDAA23CFDA}"/>
-                              <w:date w:fullDate="2023-10-08T00:00:00Z">
+                              <w:date w:fullDate="2023-10-10T00:00:00Z">
                                 <w:dateFormat w:val="d-M-yyyy"/>
                                 <w:lid w:val="es-ES"/>
                                 <w:storeMappedDataAs w:val="dateTime"/>
                                 <w:calendar w:val="gregorian"/>
                               </w:date>
                             </w:sdtPr>
+                            <w:sdtEndPr/>
                             <w:sdtContent>
                               <w:p>
                                 <w:pPr>
@@ -466,7 +481,13 @@
                                   <w:rPr>
                                     <w:color w:val="FFFFFF" w:themeColor="background1"/>
                                   </w:rPr>
-                                  <w:t>8-10-2023</w:t>
+                                  <w:t>10</w:t>
+                                </w:r>
+                                <w:r>
+                                  <w:rPr>
+                                    <w:color w:val="FFFFFF" w:themeColor="background1"/>
+                                  </w:rPr>
+                                  <w:t>-10-2023</w:t>
                                 </w:r>
                               </w:p>
                             </w:sdtContent>
@@ -483,6 +504,7 @@
           <w:r>
             <w:rPr>
               <w:noProof/>
+              <w:lang w:eastAsia="es-ES"/>
             </w:rPr>
             <mc:AlternateContent>
               <mc:Choice Requires="wps">
@@ -551,6 +573,7 @@
                                   <w:dataBinding w:prefixMappings="xmlns:ns0='http://schemas.openxmlformats.org/package/2006/metadata/core-properties' xmlns:ns1='http://purl.org/dc/elements/1.1/'" w:xpath="/ns0:coreProperties[1]/ns1:title[1]" w:storeItemID="{6C3C8BC8-F283-45AE-878A-BAB7291924A1}"/>
                                   <w:text/>
                                 </w:sdtPr>
+                                <w:sdtEndPr/>
                                 <w:sdtContent>
                                   <w:p>
                                     <w:pPr>
@@ -719,10 +742,19 @@
             <w:br w:type="page"/>
           </w:r>
         </w:p>
+        <w:bookmarkStart w:id="0" w:name="_GoBack" w:displacedByCustomXml="next"/>
+        <w:bookmarkEnd w:id="0" w:displacedByCustomXml="next"/>
       </w:sdtContent>
     </w:sdt>
     <w:sdt>
       <w:sdtPr>
+        <w:rPr>
+          <w:rFonts w:eastAsiaTheme="minorHAnsi" w:cstheme="minorBidi"/>
+          <w:b w:val="0"/>
+          <w:sz w:val="24"/>
+          <w:szCs w:val="22"/>
+          <w:lang w:eastAsia="en-US"/>
+        </w:rPr>
         <w:id w:val="431325754"/>
         <w:docPartObj>
           <w:docPartGallery w:val="Table of Contents"/>
@@ -731,11 +763,7 @@
       </w:sdtPr>
       <w:sdtEndPr>
         <w:rPr>
-          <w:rFonts w:eastAsiaTheme="minorHAnsi" w:cstheme="minorBidi"/>
           <w:bCs/>
-          <w:sz w:val="24"/>
-          <w:szCs w:val="22"/>
-          <w:lang w:eastAsia="en-US"/>
         </w:rPr>
       </w:sdtEndPr>
       <w:sdtContent>
@@ -814,7 +842,7 @@
                 <w:noProof/>
                 <w:webHidden/>
               </w:rPr>
-              <w:t>1</w:t>
+              <w:t>2</w:t>
             </w:r>
             <w:r>
               <w:rPr>
@@ -883,7 +911,7 @@
                 <w:noProof/>
                 <w:webHidden/>
               </w:rPr>
-              <w:t>3</w:t>
+              <w:t>4</w:t>
             </w:r>
             <w:r>
               <w:rPr>
@@ -952,7 +980,7 @@
                 <w:noProof/>
                 <w:webHidden/>
               </w:rPr>
-              <w:t>4</w:t>
+              <w:t>5</w:t>
             </w:r>
             <w:r>
               <w:rPr>
@@ -992,7 +1020,7 @@
           <w:szCs w:val="32"/>
         </w:rPr>
       </w:pPr>
-      <w:bookmarkStart w:id="0" w:name="_Toc147686677"/>
+      <w:bookmarkStart w:id="1" w:name="_Toc147686677"/>
       <w:r>
         <w:br w:type="page"/>
       </w:r>
@@ -1008,7 +1036,7 @@
       <w:r>
         <w:t>lación de navegadores</w:t>
       </w:r>
-      <w:bookmarkEnd w:id="0"/>
+      <w:bookmarkEnd w:id="1"/>
     </w:p>
     <w:p>
       <w:r>
@@ -1037,12 +1065,14 @@
         <w:t xml:space="preserve"> y </w:t>
       </w:r>
       <w:hyperlink r:id="rId12" w:history="1">
+        <w:proofErr w:type="spellStart"/>
         <w:r>
           <w:rPr>
             <w:rStyle w:val="Hipervnculo"/>
           </w:rPr>
           <w:t>Edge</w:t>
         </w:r>
+        <w:proofErr w:type="spellEnd"/>
       </w:hyperlink>
       <w:r>
         <w:t xml:space="preserve"> que viene por defecto en el Sistema Operativo Windows.</w:t>
@@ -1054,12 +1084,14 @@
         <w:t xml:space="preserve">Para seleccionar uno diferente vamos a buscar el </w:t>
       </w:r>
       <w:hyperlink r:id="rId13" w:history="1">
+        <w:proofErr w:type="spellStart"/>
         <w:r>
           <w:rPr>
             <w:rStyle w:val="Hipervnculo"/>
           </w:rPr>
           <w:t>Brave</w:t>
         </w:r>
+        <w:proofErr w:type="spellEnd"/>
       </w:hyperlink>
       <w:r>
         <w:t>, se ha elegido este navegador por la parte de seguridad que tiene, en su página web nos indica mediante una comparativa los procesos con los que cuenta dicha seguridad frente a otros navegadores.</w:t>
@@ -1486,12 +1518,12 @@
       <w:pPr>
         <w:pStyle w:val="Ttulo1"/>
       </w:pPr>
-      <w:bookmarkStart w:id="1" w:name="_Toc147686678"/>
+      <w:bookmarkStart w:id="2" w:name="_Toc147686678"/>
       <w:r>
         <w:lastRenderedPageBreak/>
         <w:t>Editor Web</w:t>
       </w:r>
-      <w:bookmarkEnd w:id="1"/>
+      <w:bookmarkEnd w:id="2"/>
     </w:p>
     <w:p>
       <w:pPr>
@@ -1512,8 +1544,16 @@
           <w:rPr>
             <w:rStyle w:val="Hipervnculo"/>
           </w:rPr>
-          <w:t>Visual Studio Code</w:t>
+          <w:t xml:space="preserve">Visual Studio </w:t>
         </w:r>
+        <w:proofErr w:type="spellStart"/>
+        <w:r>
+          <w:rPr>
+            <w:rStyle w:val="Hipervnculo"/>
+          </w:rPr>
+          <w:t>Code</w:t>
+        </w:r>
+        <w:proofErr w:type="spellEnd"/>
       </w:hyperlink>
       <w:r>
         <w:t>, primero porque es un IDE gratuito, desarrollado por Microsoft</w:t>
@@ -1543,7 +1583,23 @@
         <w:ind w:left="0"/>
       </w:pPr>
       <w:r>
-        <w:t xml:space="preserve">Dicho IDE es uno de los más populares, destacando que se puede instalar en cualquier sistema operativo. También destaca que se puede utilizar para varios Frameworks de la parte Front-End </w:t>
+        <w:t xml:space="preserve">Dicho IDE es uno de los más populares, destacando que se puede instalar en cualquier sistema operativo. También destaca que se puede utilizar para varios </w:t>
+      </w:r>
+      <w:proofErr w:type="spellStart"/>
+      <w:r>
+        <w:t>Frameworks</w:t>
+      </w:r>
+      <w:proofErr w:type="spellEnd"/>
+      <w:r>
+        <w:t xml:space="preserve"> de la parte Front-</w:t>
+      </w:r>
+      <w:proofErr w:type="spellStart"/>
+      <w:r>
+        <w:t>End</w:t>
+      </w:r>
+      <w:proofErr w:type="spellEnd"/>
+      <w:r>
+        <w:t xml:space="preserve"> </w:t>
       </w:r>
       <w:r>
         <w:t>entre otras cosas</w:t>
@@ -1617,10 +1673,7 @@
         <w:t>Dicho editor ya lo tenemos instalado en nuestro equipo.</w:t>
       </w:r>
     </w:p>
-    <w:p>
-      <w:bookmarkStart w:id="2" w:name="_GoBack"/>
-      <w:bookmarkEnd w:id="2"/>
-    </w:p>
+    <w:p/>
     <w:p>
       <w:pPr>
         <w:jc w:val="center"/>
@@ -1688,11 +1741,33 @@
       <w:r>
         <w:t xml:space="preserve">Para validar la página de google nos iremos a la página oficial de W3C, usaremos el apartado </w:t>
       </w:r>
+      <w:proofErr w:type="spellStart"/>
       <w:r>
         <w:rPr>
           <w:i/>
         </w:rPr>
-        <w:t>Validate by URI</w:t>
+        <w:t>Validate</w:t>
+      </w:r>
+      <w:proofErr w:type="spellEnd"/>
+      <w:r>
+        <w:rPr>
+          <w:i/>
+        </w:rPr>
+        <w:t xml:space="preserve"> </w:t>
+      </w:r>
+      <w:proofErr w:type="spellStart"/>
+      <w:r>
+        <w:rPr>
+          <w:i/>
+        </w:rPr>
+        <w:t>by</w:t>
+      </w:r>
+      <w:proofErr w:type="spellEnd"/>
+      <w:r>
+        <w:rPr>
+          <w:i/>
+        </w:rPr>
+        <w:t xml:space="preserve"> URI</w:t>
       </w:r>
       <w:r>
         <w:t xml:space="preserve"> para poder realizar la tarea.</w:t>
@@ -1858,11 +1933,19 @@
       <w:r>
         <w:t xml:space="preserve">, también se puede con el atajo de teclado </w:t>
       </w:r>
+      <w:proofErr w:type="spellStart"/>
       <w:r>
         <w:rPr>
           <w:b/>
         </w:rPr>
-        <w:t>ctrl + u</w:t>
+        <w:t>ctrl</w:t>
+      </w:r>
+      <w:proofErr w:type="spellEnd"/>
+      <w:r>
+        <w:rPr>
+          <w:b/>
+        </w:rPr>
+        <w:t xml:space="preserve"> + u</w:t>
       </w:r>
       <w:r>
         <w:t>.</w:t>
@@ -1882,11 +1965,47 @@
       <w:r>
         <w:t xml:space="preserve">Luego vamos a la página de W3C e introducimos el código en la pestaña </w:t>
       </w:r>
+      <w:proofErr w:type="spellStart"/>
       <w:r>
         <w:rPr>
           <w:i/>
         </w:rPr>
-        <w:t>Validate by Direct Input</w:t>
+        <w:t>Validate</w:t>
+      </w:r>
+      <w:proofErr w:type="spellEnd"/>
+      <w:r>
+        <w:rPr>
+          <w:i/>
+        </w:rPr>
+        <w:t xml:space="preserve"> </w:t>
+      </w:r>
+      <w:proofErr w:type="spellStart"/>
+      <w:r>
+        <w:rPr>
+          <w:i/>
+        </w:rPr>
+        <w:t>by</w:t>
+      </w:r>
+      <w:proofErr w:type="spellEnd"/>
+      <w:r>
+        <w:rPr>
+          <w:i/>
+        </w:rPr>
+        <w:t xml:space="preserve"> </w:t>
+      </w:r>
+      <w:proofErr w:type="spellStart"/>
+      <w:r>
+        <w:rPr>
+          <w:i/>
+        </w:rPr>
+        <w:t>Direct</w:t>
+      </w:r>
+      <w:proofErr w:type="spellEnd"/>
+      <w:r>
+        <w:rPr>
+          <w:i/>
+        </w:rPr>
+        <w:t xml:space="preserve"> Input</w:t>
       </w:r>
       <w:r>
         <w:t xml:space="preserve"> arrojando lo siguiente:</w:t>
@@ -2106,6 +2225,7 @@
         <w:docPartUnique/>
       </w:docPartObj>
     </w:sdtPr>
+    <w:sdtEndPr/>
     <w:sdtContent>
       <w:p>
         <w:pPr>
@@ -2194,7 +2314,7 @@
           <w:rPr>
             <w:noProof/>
           </w:rPr>
-          <w:t>4</w:t>
+          <w:t>6</w:t>
         </w:r>
         <w:r>
           <w:fldChar w:fldCharType="end"/>
@@ -2285,7 +2405,7 @@
               <w:noProof/>
               <w:color w:val="FFFFFF" w:themeColor="background1"/>
             </w:rPr>
-            <w:t>5</w:t>
+            <w:t>7</w:t>
           </w:r>
           <w:r>
             <w:rPr>
@@ -2366,6 +2486,7 @@
       <w:rPr>
         <w:noProof/>
         <w:color w:val="1F2E31"/>
+        <w:lang w:eastAsia="es-ES"/>
       </w:rPr>
       <mc:AlternateContent>
         <mc:Choice Requires="wps">
@@ -2458,6 +2579,7 @@
         <w:dataBinding w:prefixMappings="xmlns:ns0='http://schemas.openxmlformats.org/package/2006/metadata/core-properties' xmlns:ns1='http://purl.org/dc/elements/1.1/'" w:xpath="/ns0:coreProperties[1]/ns1:title[1]" w:storeItemID="{6C3C8BC8-F283-45AE-878A-BAB7291924A1}"/>
         <w:text/>
       </w:sdtPr>
+      <w:sdtEndPr/>
       <w:sdtContent>
         <w:r>
           <w:rPr>
@@ -3303,14 +3425,14 @@
     <w:charset w:val="00"/>
     <w:family w:val="roman"/>
     <w:pitch w:val="variable"/>
-    <w:sig w:usb0="E0002AFF" w:usb1="C0007841" w:usb2="00000009" w:usb3="00000000" w:csb0="000001FF" w:csb1="00000000"/>
+    <w:sig w:usb0="E0002EFF" w:usb1="C000785B" w:usb2="00000009" w:usb3="00000000" w:csb0="000001FF" w:csb1="00000000"/>
   </w:font>
   <w:font w:name="Calibri">
     <w:panose1 w:val="020F0502020204030204"/>
     <w:charset w:val="00"/>
     <w:family w:val="swiss"/>
     <w:pitch w:val="variable"/>
-    <w:sig w:usb0="E1002AFF" w:usb1="4000ACFF" w:usb2="00000009" w:usb3="00000000" w:csb0="000001FF" w:csb1="00000000"/>
+    <w:sig w:usb0="E4002EFF" w:usb1="C000247B" w:usb2="00000009" w:usb3="00000000" w:csb0="000001FF" w:csb1="00000000"/>
   </w:font>
   <w:font w:name="Georgia">
     <w:panose1 w:val="02040502050405020303"/>
@@ -3345,8 +3467,10 @@
   </w:compat>
   <w:rsids>
     <w:rsidRoot w:val="006C0D6D"/>
+    <w:rsid w:val="001A523F"/>
     <w:rsid w:val="006C0D6D"/>
     <w:rsid w:val="00D06940"/>
+    <w:rsid w:val="00D348DD"/>
   </w:rsids>
   <m:mathPr>
     <m:mathFont m:val="Cambria Math"/>
@@ -4099,7 +4223,7 @@
 
 <file path=customXml/item1.xml><?xml version="1.0" encoding="utf-8"?>
 <CoverPageProperties xmlns="http://schemas.microsoft.com/office/2006/coverPageProps">
-  <PublishDate>2023-10-08T00:00:00</PublishDate>
+  <PublishDate>2023-10-10T00:00:00</PublishDate>
   <Abstract/>
   <CompanyAddress/>
   <CompanyPhone/>
@@ -4121,7 +4245,7 @@
 </file>
 
 <file path=customXml/itemProps2.xml><?xml version="1.0" encoding="utf-8"?>
-<ds:datastoreItem xmlns:ds="http://schemas.openxmlformats.org/officeDocument/2006/customXml" ds:itemID="{4812FE58-ED23-4456-AB30-69440D28D79C}">
+<ds:datastoreItem xmlns:ds="http://schemas.openxmlformats.org/officeDocument/2006/customXml" ds:itemID="{0074773B-1EF3-48EA-9EB3-0408BF819B63}">
   <ds:schemaRefs>
     <ds:schemaRef ds:uri="http://schemas.openxmlformats.org/officeDocument/2006/bibliography"/>
   </ds:schemaRefs>

</xml_diff>